<commit_message>
:recycle: code cleanup, deleted trees (switched to lists)
</commit_message>
<xml_diff>
--- a/docs/Top Down Operator Precedence Parsing.docx
+++ b/docs/Top Down Operator Precedence Parsing.docx
@@ -10,30 +10,29 @@
           <w:bCs/>
         </w:rPr>
       </w:pPr>
-      <w:proofErr w:type="gramStart"/>
       <w:r>
         <w:rPr>
           <w:b/>
           <w:bCs/>
         </w:rPr>
-        <w:t>Top Down</w:t>
-      </w:r>
-      <w:proofErr w:type="gramEnd"/>
-      <w:r>
+        <w:t>Top Down Operator Precedence Parsing</w:t>
+      </w:r>
+    </w:p>
+    <w:p>
+      <w:pPr>
+        <w:jc w:val="center"/>
+      </w:pPr>
+      <w:r>
+        <w:t>Marin Jovanović</w:t>
+      </w:r>
+    </w:p>
+    <w:p>
+      <w:pPr>
         <w:rPr>
           <w:b/>
           <w:bCs/>
         </w:rPr>
-        <w:t xml:space="preserve"> Operator Precedence Parsing</w:t>
-      </w:r>
-    </w:p>
-    <w:p>
-      <w:pPr>
-        <w:jc w:val="center"/>
-      </w:pPr>
-      <w:r>
-        <w:t>Marin Jovanović</w:t>
-      </w:r>
+      </w:pPr>
     </w:p>
     <w:p>
       <w:pPr>
@@ -42,155 +41,164 @@
           <w:bCs/>
         </w:rPr>
       </w:pPr>
-    </w:p>
-    <w:p>
-      <w:pPr>
+      <w:r>
         <w:rPr>
           <w:b/>
           <w:bCs/>
         </w:rPr>
-      </w:pPr>
-      <w:r>
+        <w:t>Introduction</w:t>
+      </w:r>
+    </w:p>
+    <w:p>
+      <w:r>
+        <w:t>“</w:t>
+      </w:r>
+      <w:r>
+        <w:t>Parsing is the process of structuring a linear representation in accordance with a given grammar</w:t>
+      </w:r>
+      <w:r>
+        <w:t>”</w:t>
+      </w:r>
+      <w:r>
+        <w:t xml:space="preserve"> (</w:t>
+      </w:r>
+      <w:proofErr w:type="spellStart"/>
+      <w:r>
+        <w:t>Grune</w:t>
+      </w:r>
+      <w:proofErr w:type="spellEnd"/>
+      <w:r>
+        <w:t xml:space="preserve"> and Jacobs, 2008).</w:t>
+      </w:r>
+      <w:r>
+        <w:t xml:space="preserve"> </w:t>
+      </w:r>
+      <w:r>
+        <w:t>Such b</w:t>
+      </w:r>
+      <w:r>
+        <w:t xml:space="preserve">road abstraction of definition </w:t>
+      </w:r>
+      <w:r>
+        <w:t>implies</w:t>
+      </w:r>
+      <w:r>
+        <w:t xml:space="preserve"> great application area</w:t>
+      </w:r>
+      <w:r>
+        <w:t>,</w:t>
+      </w:r>
+      <w:r>
+        <w:t xml:space="preserve"> therefore it is of critical value to implement it in</w:t>
+      </w:r>
+      <w:r>
+        <w:t xml:space="preserve"> an</w:t>
+      </w:r>
+      <w:r>
+        <w:t xml:space="preserve"> optimal way into </w:t>
+      </w:r>
+      <w:r>
+        <w:t xml:space="preserve">the </w:t>
+      </w:r>
+      <w:r>
+        <w:t>code.</w:t>
+      </w:r>
+      <w:r>
+        <w:t xml:space="preserve"> </w:t>
+      </w:r>
+    </w:p>
+    <w:p>
+      <w:r>
+        <w:t xml:space="preserve">In 1973 Vaughan Pratt suggested his method for parsing. He called it </w:t>
+      </w:r>
+      <w:r>
+        <w:rPr>
+          <w:i/>
+          <w:iCs/>
+        </w:rPr>
+        <w:t>top down operator precedence</w:t>
+      </w:r>
+      <w:r>
+        <w:t xml:space="preserve">, </w:t>
+      </w:r>
+      <w:r>
+        <w:t xml:space="preserve">today it is also known as </w:t>
+      </w:r>
+      <w:r>
+        <w:rPr>
+          <w:i/>
+          <w:iCs/>
+        </w:rPr>
+        <w:t>P</w:t>
+      </w:r>
+      <w:r>
+        <w:rPr>
+          <w:i/>
+          <w:iCs/>
+        </w:rPr>
+        <w:t>ratt parser</w:t>
+      </w:r>
+      <w:r>
+        <w:t>.</w:t>
+      </w:r>
+    </w:p>
+    <w:p>
+      <w:r>
+        <w:t xml:space="preserve">His motivation was that in </w:t>
+      </w:r>
+      <w:r>
+        <w:t xml:space="preserve">the </w:t>
+      </w:r>
+      <w:r>
+        <w:t>proces</w:t>
+      </w:r>
+      <w:r>
+        <w:t xml:space="preserve">s of language designing and implementing some preoccupy with syntax while others </w:t>
+      </w:r>
+      <w:r>
+        <w:t>deny</w:t>
+      </w:r>
+      <w:r>
+        <w:t xml:space="preserve"> its utilization</w:t>
+      </w:r>
+      <w:r>
+        <w:t>. His solution was compromise between those two</w:t>
+      </w:r>
+      <w:r>
+        <w:t>;</w:t>
+      </w:r>
+      <w:r>
+        <w:t xml:space="preserve"> parser which when writing feels more like grammar then </w:t>
+      </w:r>
+      <w:r>
+        <w:t>program.</w:t>
+      </w:r>
+      <w:r>
+        <w:t xml:space="preserve"> I</w:t>
+      </w:r>
+      <w:r>
+        <w:t xml:space="preserve">n other </w:t>
+      </w:r>
+      <w:r>
+        <w:t>words,</w:t>
+      </w:r>
+      <w:r>
+        <w:t xml:space="preserve"> he embedded syntax directly into</w:t>
+      </w:r>
+      <w:r>
+        <w:t xml:space="preserve"> code</w:t>
+      </w:r>
+      <w:r>
+        <w:t xml:space="preserve"> (Pratt, 1973). </w:t>
+      </w:r>
+    </w:p>
+    <w:p>
+      <w:pPr>
         <w:rPr>
           <w:b/>
           <w:bCs/>
         </w:rPr>
-        <w:t>Introduction</w:t>
-      </w:r>
-    </w:p>
-    <w:p>
-      <w:r>
-        <w:t>“</w:t>
-      </w:r>
-      <w:r>
-        <w:t>Parsing is the process of structuring a linear representation in accordance with a given grammar</w:t>
-      </w:r>
-      <w:r>
-        <w:t>”</w:t>
-      </w:r>
-      <w:r>
-        <w:t xml:space="preserve"> (</w:t>
-      </w:r>
-      <w:proofErr w:type="spellStart"/>
-      <w:r>
-        <w:t>Grune</w:t>
-      </w:r>
-      <w:proofErr w:type="spellEnd"/>
-      <w:r>
-        <w:t xml:space="preserve"> and Jacobs, 2008).</w:t>
-      </w:r>
-      <w:r>
-        <w:t xml:space="preserve"> </w:t>
-      </w:r>
-      <w:r>
-        <w:t>Such b</w:t>
-      </w:r>
-      <w:r>
-        <w:t xml:space="preserve">road abstraction of definition </w:t>
-      </w:r>
-      <w:r>
-        <w:t>implies</w:t>
-      </w:r>
-      <w:r>
-        <w:t xml:space="preserve"> great application area therefore it is of critical value to implement it in optimal way into code.</w:t>
-      </w:r>
-      <w:r>
-        <w:t xml:space="preserve"> </w:t>
-      </w:r>
-    </w:p>
-    <w:p>
-      <w:r>
-        <w:t xml:space="preserve">In 1973 Vaughan Pratt suggested his method for parsing. He called it </w:t>
-      </w:r>
-      <w:proofErr w:type="gramStart"/>
-      <w:r>
-        <w:rPr>
-          <w:i/>
-          <w:iCs/>
-        </w:rPr>
-        <w:t>top down</w:t>
-      </w:r>
-      <w:proofErr w:type="gramEnd"/>
-      <w:r>
-        <w:rPr>
-          <w:i/>
-          <w:iCs/>
-        </w:rPr>
-        <w:t xml:space="preserve"> operator precedence</w:t>
-      </w:r>
-      <w:r>
-        <w:t xml:space="preserve">, </w:t>
-      </w:r>
-      <w:r>
-        <w:t xml:space="preserve">today it is also known as </w:t>
-      </w:r>
-      <w:r>
-        <w:rPr>
-          <w:i/>
-          <w:iCs/>
-        </w:rPr>
-        <w:t>P</w:t>
-      </w:r>
-      <w:r>
-        <w:rPr>
-          <w:i/>
-          <w:iCs/>
-        </w:rPr>
-        <w:t>ratt parser</w:t>
-      </w:r>
-      <w:r>
-        <w:t>.</w:t>
-      </w:r>
-    </w:p>
-    <w:p>
-      <w:r>
-        <w:t xml:space="preserve">His motivation was that in </w:t>
-      </w:r>
-      <w:r>
-        <w:t xml:space="preserve">the </w:t>
-      </w:r>
-      <w:r>
-        <w:t>proces</w:t>
-      </w:r>
-      <w:r>
-        <w:t xml:space="preserve">s of language designing and implementing some preoccupy with syntax while others </w:t>
-      </w:r>
-      <w:r>
-        <w:t>deny</w:t>
-      </w:r>
-      <w:r>
-        <w:t xml:space="preserve"> its utilization</w:t>
-      </w:r>
-      <w:r>
-        <w:t>. His solution was compromise between those two</w:t>
-      </w:r>
-      <w:r>
-        <w:t>;</w:t>
-      </w:r>
-      <w:r>
-        <w:t xml:space="preserve"> parser which when writing feels more like grammar then </w:t>
-      </w:r>
-      <w:r>
-        <w:t>program.</w:t>
-      </w:r>
-      <w:r>
-        <w:t xml:space="preserve"> I</w:t>
-      </w:r>
-      <w:r>
-        <w:t xml:space="preserve">n other </w:t>
-      </w:r>
-      <w:r>
-        <w:t>words,</w:t>
-      </w:r>
-      <w:r>
-        <w:t xml:space="preserve"> he embedded syntax directly into</w:t>
-      </w:r>
-      <w:r>
-        <w:t xml:space="preserve"> code</w:t>
-      </w:r>
-      <w:r>
-        <w:t xml:space="preserve"> (Pratt, 1973). </w:t>
-      </w:r>
+      </w:pPr>
     </w:p>
     <w:p>
       <w:pPr>
@@ -199,222 +207,297 @@
           <w:bCs/>
         </w:rPr>
       </w:pPr>
-    </w:p>
-    <w:p>
-      <w:pPr>
+      <w:r>
         <w:rPr>
           <w:b/>
           <w:bCs/>
         </w:rPr>
-      </w:pPr>
-      <w:r>
+        <w:t>Related work</w:t>
+      </w:r>
+    </w:p>
+    <w:p>
+      <w:r>
+        <w:t xml:space="preserve">Automaton theory found great application in parsing. Diverse grammars are put in use of defining languages and automatons are used for construction of </w:t>
+      </w:r>
+      <w:r>
+        <w:t>parsers</w:t>
+      </w:r>
+      <w:r>
+        <w:t xml:space="preserve"> (mostly LR</w:t>
+      </w:r>
+      <w:r>
+        <w:t xml:space="preserve">, </w:t>
+      </w:r>
+      <w:r>
+        <w:t>its derivatives and recursive descent)</w:t>
+      </w:r>
+      <w:r>
+        <w:t xml:space="preserve">. </w:t>
+      </w:r>
+      <w:r>
+        <w:t xml:space="preserve"> </w:t>
+      </w:r>
+    </w:p>
+    <w:p>
+      <w:r>
+        <w:t>Through</w:t>
+      </w:r>
+      <w:r>
+        <w:t xml:space="preserve"> years</w:t>
+      </w:r>
+      <w:r>
+        <w:t xml:space="preserve"> the</w:t>
+      </w:r>
+      <w:r>
+        <w:t xml:space="preserve"> need for </w:t>
+      </w:r>
+      <w:r>
+        <w:t xml:space="preserve">parser generators </w:t>
+      </w:r>
+      <w:r>
+        <w:t xml:space="preserve">has grown. </w:t>
+      </w:r>
+      <w:proofErr w:type="spellStart"/>
+      <w:r>
+        <w:t>Yacc</w:t>
+      </w:r>
+      <w:proofErr w:type="spellEnd"/>
+      <w:r>
+        <w:rPr>
+          <w:rStyle w:val="FootnoteReference"/>
+        </w:rPr>
+        <w:footnoteReference w:id="1"/>
+      </w:r>
+      <w:r>
+        <w:t xml:space="preserve"> and Bison</w:t>
+      </w:r>
+      <w:r>
+        <w:rPr>
+          <w:rStyle w:val="FootnoteReference"/>
+        </w:rPr>
+        <w:footnoteReference w:id="2"/>
+      </w:r>
+      <w:r>
+        <w:t xml:space="preserve"> are examples of parser generators</w:t>
+      </w:r>
+      <w:r>
+        <w:t xml:space="preserve"> but there are many more</w:t>
+      </w:r>
+      <w:r>
+        <w:rPr>
+          <w:rStyle w:val="FootnoteReference"/>
+        </w:rPr>
+        <w:footnoteReference w:id="3"/>
+      </w:r>
+      <w:r>
+        <w:t>.</w:t>
+      </w:r>
+      <w:r>
+        <w:t xml:space="preserve"> </w:t>
+      </w:r>
+      <w:r>
+        <w:t>Such solu</w:t>
+      </w:r>
+      <w:r>
+        <w:t xml:space="preserve">tion is adequate when in need for parser where optimization is not </w:t>
+      </w:r>
+      <w:r>
+        <w:t xml:space="preserve">an </w:t>
+      </w:r>
+      <w:r>
+        <w:t xml:space="preserve">issue or if </w:t>
+      </w:r>
+      <w:r>
+        <w:t xml:space="preserve">the </w:t>
+      </w:r>
+      <w:r>
+        <w:t xml:space="preserve">user is not </w:t>
+      </w:r>
+      <w:r>
+        <w:t xml:space="preserve">in position </w:t>
+      </w:r>
+      <w:r>
+        <w:t>to</w:t>
+      </w:r>
+      <w:r>
+        <w:t xml:space="preserve"> write his own parser. Drawback of </w:t>
+      </w:r>
+      <w:r>
+        <w:t>generators is that they can not be fined tuned as hand written parsers</w:t>
+      </w:r>
+      <w:r>
+        <w:t>,</w:t>
+      </w:r>
+      <w:r>
+        <w:t xml:space="preserve"> consequently</w:t>
+      </w:r>
+      <w:r>
+        <w:t>,</w:t>
+      </w:r>
+      <w:r>
+        <w:t xml:space="preserve"> hand written parsers are </w:t>
+      </w:r>
+      <w:r>
+        <w:t xml:space="preserve">sometimes </w:t>
+      </w:r>
+      <w:r>
+        <w:t>more suitable.</w:t>
+      </w:r>
+    </w:p>
+    <w:p>
+      <w:r>
+        <w:t>Pratts method is one way to solve this problem. He stated that his method is great for error handling and that it is trivial to implement</w:t>
+      </w:r>
+      <w:r>
+        <w:t xml:space="preserve"> (Pratt, 1973)</w:t>
+      </w:r>
+      <w:r>
+        <w:t xml:space="preserve">. </w:t>
+      </w:r>
+    </w:p>
+    <w:p/>
+    <w:p>
+      <w:pPr>
         <w:rPr>
           <w:b/>
           <w:bCs/>
         </w:rPr>
-        <w:t>Related work</w:t>
-      </w:r>
-    </w:p>
-    <w:p>
-      <w:r>
-        <w:t xml:space="preserve">Automaton theory found great application in parsing. Diverse grammars are put in use of defining languages and automatons are used for construction of </w:t>
-      </w:r>
-      <w:r>
-        <w:t>parsers</w:t>
-      </w:r>
-      <w:r>
-        <w:t xml:space="preserve"> (mostly LR and its derivatives and recursive descent)</w:t>
-      </w:r>
-      <w:r>
-        <w:t xml:space="preserve">. </w:t>
-      </w:r>
-      <w:r>
-        <w:t xml:space="preserve"> </w:t>
-      </w:r>
-    </w:p>
-    <w:p>
-      <w:r>
-        <w:t>Through</w:t>
-      </w:r>
-      <w:r>
-        <w:t xml:space="preserve"> years need for </w:t>
-      </w:r>
-      <w:r>
-        <w:t xml:space="preserve">parser generators </w:t>
-      </w:r>
-      <w:r>
-        <w:t xml:space="preserve">has grown. </w:t>
-      </w:r>
-      <w:proofErr w:type="spellStart"/>
-      <w:r>
-        <w:t>Yacc</w:t>
-      </w:r>
-      <w:proofErr w:type="spellEnd"/>
-      <w:r>
-        <w:rPr>
-          <w:rStyle w:val="FootnoteReference"/>
-        </w:rPr>
-        <w:footnoteReference w:id="1"/>
-      </w:r>
-      <w:r>
-        <w:t xml:space="preserve"> and Bison</w:t>
-      </w:r>
-      <w:r>
-        <w:rPr>
-          <w:rStyle w:val="FootnoteReference"/>
-        </w:rPr>
-        <w:footnoteReference w:id="2"/>
-      </w:r>
-      <w:r>
-        <w:t xml:space="preserve"> are examples of parser generators</w:t>
-      </w:r>
-      <w:r>
-        <w:t xml:space="preserve"> but there are many more</w:t>
-      </w:r>
-      <w:r>
-        <w:rPr>
-          <w:rStyle w:val="FootnoteReference"/>
-        </w:rPr>
-        <w:footnoteReference w:id="3"/>
-      </w:r>
-      <w:r>
-        <w:t>.</w:t>
-      </w:r>
-      <w:r>
-        <w:t xml:space="preserve"> </w:t>
-      </w:r>
-      <w:r>
-        <w:t>Such solu</w:t>
-      </w:r>
-      <w:r>
-        <w:t xml:space="preserve">tion is adequate when in need for parser where optimization is not issue or if user is not </w:t>
-      </w:r>
-      <w:r>
-        <w:t xml:space="preserve">in position </w:t>
-      </w:r>
-      <w:r>
-        <w:t>to</w:t>
-      </w:r>
-      <w:r>
-        <w:t xml:space="preserve"> write his own parser. Drawback of </w:t>
-      </w:r>
-      <w:r>
-        <w:t xml:space="preserve">generators is that they can not be fined tuned as </w:t>
-      </w:r>
-      <w:proofErr w:type="gramStart"/>
-      <w:r>
-        <w:t>hand written</w:t>
-      </w:r>
-      <w:proofErr w:type="gramEnd"/>
-      <w:r>
-        <w:t xml:space="preserve"> parsers</w:t>
-      </w:r>
-      <w:r>
-        <w:t>,</w:t>
-      </w:r>
-      <w:r>
-        <w:t xml:space="preserve"> consequently hand written parsers are </w:t>
-      </w:r>
-      <w:r>
-        <w:t xml:space="preserve">sometimes </w:t>
-      </w:r>
-      <w:r>
-        <w:t>more suitable.</w:t>
-      </w:r>
-    </w:p>
-    <w:p>
-      <w:r>
-        <w:t xml:space="preserve">Pratts method is one way to solve this problem. He stated that his method is great for error handling and that it is trivial to implement. </w:t>
-      </w:r>
-    </w:p>
-    <w:p/>
-    <w:p>
-      <w:pPr>
+      </w:pPr>
+      <w:r>
         <w:rPr>
           <w:b/>
           <w:bCs/>
         </w:rPr>
-      </w:pPr>
+        <w:t>Problem and solutio</w:t>
+      </w:r>
       <w:r>
         <w:rPr>
           <w:b/>
           <w:bCs/>
         </w:rPr>
-        <w:t>Problem and solutio</w:t>
+        <w:t>n: f</w:t>
       </w:r>
       <w:r>
         <w:rPr>
           <w:b/>
           <w:bCs/>
         </w:rPr>
-        <w:t>n: f</w:t>
+        <w:t xml:space="preserve">rom recursive descent to </w:t>
       </w:r>
       <w:r>
         <w:rPr>
           <w:b/>
           <w:bCs/>
         </w:rPr>
-        <w:t xml:space="preserve">rom recursive descent to </w:t>
+        <w:t>Pratt</w:t>
       </w:r>
       <w:r>
         <w:rPr>
           <w:b/>
           <w:bCs/>
         </w:rPr>
-        <w:t>Pratt</w:t>
+        <w:t xml:space="preserve"> parser</w:t>
       </w:r>
       <w:r>
         <w:rPr>
           <w:b/>
           <w:bCs/>
         </w:rPr>
-        <w:t xml:space="preserve"> parser</w:t>
+        <w:t xml:space="preserve"> </w:t>
+      </w:r>
+    </w:p>
+    <w:p>
+      <w:r>
+        <w:t>The a</w:t>
+      </w:r>
+      <w:r>
+        <w:t xml:space="preserve">lgorithm is based on </w:t>
+      </w:r>
+      <w:r>
+        <w:t xml:space="preserve">an </w:t>
+      </w:r>
+      <w:r>
+        <w:t xml:space="preserve">operator precedence and recursive descent </w:t>
+      </w:r>
+      <w:r>
+        <w:t>(Crockford, 2007)</w:t>
+      </w:r>
+      <w:r>
+        <w:t xml:space="preserve">. </w:t>
+      </w:r>
+      <w:r>
+        <w:t>I</w:t>
+      </w:r>
+      <w:r>
+        <w:t xml:space="preserve"> will build it from pure recursive descent parser</w:t>
+      </w:r>
+      <w:r>
+        <w:t xml:space="preserve"> while</w:t>
+      </w:r>
+      <w:r>
+        <w:t xml:space="preserve"> us</w:t>
+      </w:r>
+      <w:r>
+        <w:t>ing</w:t>
+      </w:r>
+      <w:r>
+        <w:t xml:space="preserve"> functions as main callable units.</w:t>
+      </w:r>
+    </w:p>
+    <w:p>
+      <w:r>
+        <w:lastRenderedPageBreak/>
+        <w:t xml:space="preserve">Recursive descent parsers have </w:t>
+      </w:r>
+      <w:r>
+        <w:t xml:space="preserve">a </w:t>
+      </w:r>
+      <w:r>
+        <w:t>drawback when parsing left recursive grammars</w:t>
+      </w:r>
+      <w:r>
+        <w:t>.</w:t>
+      </w:r>
+      <w:r>
+        <w:t xml:space="preserve"> </w:t>
+      </w:r>
+      <w:r>
+        <w:t>F</w:t>
+      </w:r>
+      <w:r>
+        <w:t>or any production that has the following structure</w:t>
+      </w:r>
+      <w:r>
+        <w:t>:</w:t>
+      </w:r>
+      <w:r>
+        <w:t xml:space="preserve"> </w:t>
       </w:r>
       <w:r>
         <w:rPr>
           <w:b/>
           <w:bCs/>
         </w:rPr>
-        <w:t xml:space="preserve"> </w:t>
-      </w:r>
-    </w:p>
-    <w:p>
-      <w:r>
-        <w:t xml:space="preserve">Algorithm is based on operator precedence and recursive descent </w:t>
-      </w:r>
-      <w:r>
-        <w:t>(Crockford, 2007)</w:t>
-      </w:r>
-      <w:r>
-        <w:t xml:space="preserve">. </w:t>
-      </w:r>
-      <w:r>
-        <w:t>We will build it from pure recursive descent parser. We will use functions as main callable units.</w:t>
-      </w:r>
-    </w:p>
-    <w:p>
-      <w:r>
-        <w:lastRenderedPageBreak/>
-        <w:t>Recursive descent parsers have drawback when parsing left recursive grammars. For any production that has the following structure</w:t>
-      </w:r>
-    </w:p>
-    <w:p>
-      <w:r>
         <w:t xml:space="preserve">S </w:t>
       </w:r>
       <w:r>
         <w:rPr>
           <w:rFonts w:cstheme="minorHAnsi"/>
+          <w:b/>
+          <w:bCs/>
         </w:rPr>
         <w:t>→</w:t>
       </w:r>
       <w:r>
+        <w:rPr>
+          <w:rFonts w:cstheme="minorHAnsi"/>
+          <w:b/>
+          <w:bCs/>
+        </w:rPr>
         <w:t xml:space="preserve"> Sa | a</w:t>
       </w:r>
-    </w:p>
-    <w:p>
-      <w:r>
-        <w:t>A</w:t>
+      <w:r>
+        <w:t>, a</w:t>
       </w:r>
       <w:r>
         <w:t>lgorithm</w:t>
@@ -453,16 +536,19 @@
             <v:path o:extrusionok="f" gradientshapeok="t" o:connecttype="rect"/>
             <o:lock v:ext="edit" aspectratio="t"/>
           </v:shapetype>
-          <v:shape id="_x0000_i1050" type="#_x0000_t75" style="width:452.85pt;height:140.2pt" o:ole="">
+          <v:shape id="_x0000_i1025" type="#_x0000_t75" style="width:452.75pt;height:139.95pt" o:ole="">
             <v:imagedata r:id="rId8" o:title=""/>
           </v:shape>
-          <o:OLEObject Type="Embed" ProgID="Word.OpenDocumentText.12" ShapeID="_x0000_i1050" DrawAspect="Content" ObjectID="_1672328554" r:id="rId9"/>
+          <o:OLEObject Type="Embed" ProgID="Word.OpenDocumentText.12" ShapeID="_x0000_i1025" DrawAspect="Content" ObjectID="_1672429087" r:id="rId9"/>
         </w:object>
       </w:r>
     </w:p>
     <w:p>
       <w:r>
-        <w:t xml:space="preserve">Problem with this </w:t>
+        <w:t>The p</w:t>
+      </w:r>
+      <w:r>
+        <w:t xml:space="preserve">roblem with this </w:t>
       </w:r>
       <w:r>
         <w:t>algorithm</w:t>
@@ -482,10 +568,10 @@
     <w:p>
       <w:r>
         <w:object w:dxaOrig="9072" w:dyaOrig="2548" w14:anchorId="604A4F6F">
-          <v:shape id="_x0000_i1053" type="#_x0000_t75" style="width:452.85pt;height:126.95pt" o:ole="">
+          <v:shape id="_x0000_i1026" type="#_x0000_t75" style="width:452.75pt;height:126.7pt" o:ole="">
             <v:imagedata r:id="rId10" o:title=""/>
           </v:shape>
-          <o:OLEObject Type="Embed" ProgID="Word.OpenDocumentText.12" ShapeID="_x0000_i1053" DrawAspect="Content" ObjectID="_1672328555" r:id="rId11"/>
+          <o:OLEObject Type="Embed" ProgID="Word.OpenDocumentText.12" ShapeID="_x0000_i1026" DrawAspect="Content" ObjectID="_1672429088" r:id="rId11"/>
         </w:object>
       </w:r>
       <w:r>
@@ -539,10 +625,10 @@
           <w:bCs/>
         </w:rPr>
         <w:object w:dxaOrig="9072" w:dyaOrig="3722" w14:anchorId="29C7B348">
-          <v:shape id="_x0000_i1061" type="#_x0000_t75" style="width:452.85pt;height:185.7pt" o:ole="">
+          <v:shape id="_x0000_i1038" type="#_x0000_t75" style="width:452.75pt;height:185.45pt" o:ole="">
             <v:imagedata r:id="rId12" o:title=""/>
           </v:shape>
-          <o:OLEObject Type="Embed" ProgID="Word.OpenDocumentText.12" ShapeID="_x0000_i1061" DrawAspect="Content" ObjectID="_1672328556" r:id="rId13"/>
+          <o:OLEObject Type="Embed" ProgID="Word.OpenDocumentText.12" ShapeID="_x0000_i1038" DrawAspect="Content" ObjectID="_1672429089" r:id="rId13"/>
         </w:object>
       </w:r>
       <w:r>
@@ -556,7 +642,13 @@
         <w:t>expression</w:t>
       </w:r>
       <w:r>
-        <w:t xml:space="preserve"> will be called with argument equal to zero and it will return </w:t>
+        <w:t xml:space="preserve"> will be called with</w:t>
+      </w:r>
+      <w:r>
+        <w:t xml:space="preserve"> an</w:t>
+      </w:r>
+      <w:r>
+        <w:t xml:space="preserve"> argument equal to zero and it will return </w:t>
       </w:r>
       <w:r>
         <w:t>parsed data structure (this is regularly AST)</w:t>
@@ -565,7 +657,13 @@
         <w:t xml:space="preserve">. </w:t>
       </w:r>
       <w:r>
-        <w:t>Tokens with same properties will be part of same class.</w:t>
+        <w:t xml:space="preserve">Tokens with same properties will be part of </w:t>
+      </w:r>
+      <w:r>
+        <w:t xml:space="preserve">the </w:t>
+      </w:r>
+      <w:r>
+        <w:t>same class.</w:t>
       </w:r>
       <w:r>
         <w:t xml:space="preserve"> </w:t>
@@ -573,7 +671,16 @@
     </w:p>
     <w:p>
       <w:r>
-        <w:t>Pratt used following syntax for variables and functions</w:t>
+        <w:t xml:space="preserve">Pratt used </w:t>
+      </w:r>
+      <w:r>
+        <w:t xml:space="preserve">the </w:t>
+      </w:r>
+      <w:r>
+        <w:t>following syntax for variables and functions</w:t>
+      </w:r>
+      <w:r>
+        <w:t>:</w:t>
       </w:r>
     </w:p>
     <w:p>
@@ -586,12 +693,17 @@
       </w:pPr>
       <w:proofErr w:type="spellStart"/>
       <w:r>
-        <w:lastRenderedPageBreak/>
         <w:t>lbp</w:t>
       </w:r>
       <w:proofErr w:type="spellEnd"/>
       <w:r>
-        <w:t xml:space="preserve"> – left binding powe</w:t>
+        <w:t xml:space="preserve"> – </w:t>
+      </w:r>
+      <w:r>
+        <w:t>l</w:t>
+      </w:r>
+      <w:r>
+        <w:t>eft binding powe</w:t>
       </w:r>
       <w:r>
         <w:t>r</w:t>
@@ -602,7 +714,13 @@
         <w:pStyle w:val="ListParagraph"/>
       </w:pPr>
       <w:r>
-        <w:t>each token class has its own</w:t>
+        <w:t>E</w:t>
+      </w:r>
+      <w:r>
+        <w:t>ach token class has its own</w:t>
+      </w:r>
+      <w:r>
+        <w:t>.</w:t>
       </w:r>
     </w:p>
     <w:p>
@@ -615,6 +733,7 @@
       </w:pPr>
       <w:proofErr w:type="spellStart"/>
       <w:r>
+        <w:lastRenderedPageBreak/>
         <w:t>rpb</w:t>
       </w:r>
       <w:proofErr w:type="spellEnd"/>
@@ -631,17 +750,12 @@
         </w:numPr>
       </w:pPr>
       <w:proofErr w:type="spellStart"/>
-      <w:proofErr w:type="gramStart"/>
       <w:r>
         <w:t>nud</w:t>
       </w:r>
       <w:proofErr w:type="spellEnd"/>
       <w:r>
-        <w:t>(</w:t>
-      </w:r>
-      <w:proofErr w:type="gramEnd"/>
-      <w:r>
-        <w:t>) – null denotation</w:t>
+        <w:t>() – null denotation</w:t>
       </w:r>
     </w:p>
     <w:p>
@@ -649,23 +763,17 @@
         <w:pStyle w:val="ListParagraph"/>
       </w:pPr>
       <w:r>
-        <w:t xml:space="preserve">Function which handles prefixes. This function is called when </w:t>
-      </w:r>
-      <w:proofErr w:type="spellStart"/>
-      <w:r>
-        <w:t>for given</w:t>
-      </w:r>
-      <w:proofErr w:type="spellEnd"/>
-      <w:r>
-        <w:t xml:space="preserve"> token we can predict which tokens need to follow it and bind them (</w:t>
-      </w:r>
-      <w:proofErr w:type="spellStart"/>
-      <w:proofErr w:type="gramStart"/>
-      <w:r>
-        <w:t>ie</w:t>
-      </w:r>
-      <w:proofErr w:type="spellEnd"/>
-      <w:proofErr w:type="gramEnd"/>
+        <w:t xml:space="preserve">Function which handles prefixes. This function is called when for </w:t>
+      </w:r>
+      <w:r>
+        <w:t xml:space="preserve">a </w:t>
+      </w:r>
+      <w:r>
+        <w:t>given token we can predict which tokens need to follow it and bind them (</w:t>
+      </w:r>
+      <w:r>
+        <w:t>i.e.,</w:t>
+      </w:r>
       <w:r>
         <w:t xml:space="preserve"> in most languages after </w:t>
       </w:r>
@@ -678,6 +786,9 @@
       </w:r>
       <w:r>
         <w:t xml:space="preserve"> we can expect Boolean expression)</w:t>
+      </w:r>
+      <w:r>
+        <w:t>.</w:t>
       </w:r>
     </w:p>
     <w:p>
@@ -688,13 +799,8 @@
           <w:numId w:val="2"/>
         </w:numPr>
       </w:pPr>
-      <w:proofErr w:type="gramStart"/>
-      <w:r>
-        <w:t>led(</w:t>
-      </w:r>
-      <w:proofErr w:type="gramEnd"/>
-      <w:r>
-        <w:t>) – left denotation</w:t>
+      <w:r>
+        <w:t>led() – left denotation</w:t>
       </w:r>
     </w:p>
     <w:p>
@@ -702,63 +808,86 @@
         <w:pStyle w:val="ListParagraph"/>
       </w:pPr>
       <w:r>
-        <w:t xml:space="preserve">Function which handles infixes and suffixes. This function is called when </w:t>
+        <w:t xml:space="preserve">Function which handles infixes and suffixes. This function is called when for </w:t>
+      </w:r>
+      <w:r>
+        <w:t xml:space="preserve">a </w:t>
+      </w:r>
+      <w:r>
+        <w:t>given token we can bind tokens that are left to it and optionally right.</w:t>
+      </w:r>
+    </w:p>
+    <w:p>
+      <w:r>
+        <w:t>(Pratt, 1973)</w:t>
+      </w:r>
+    </w:p>
+    <w:p>
+      <w:r>
+        <w:t xml:space="preserve">Each token class can contain function </w:t>
       </w:r>
       <w:proofErr w:type="spellStart"/>
       <w:r>
-        <w:t>for given</w:t>
+        <w:rPr>
+          <w:i/>
+          <w:iCs/>
+        </w:rPr>
+        <w:t>nud</w:t>
       </w:r>
       <w:proofErr w:type="spellEnd"/>
       <w:r>
-        <w:t xml:space="preserve"> token we can bind tokens that are left to it and optionally right.</w:t>
-      </w:r>
-    </w:p>
-    <w:p>
-      <w:r>
-        <w:t>(Pratt, 1973)</w:t>
-      </w:r>
-    </w:p>
-    <w:p>
-      <w:r>
-        <w:t xml:space="preserve">Each token class can contain function </w:t>
+        <w:t xml:space="preserve"> and </w:t>
+      </w:r>
+      <w:r>
+        <w:rPr>
+          <w:i/>
+          <w:iCs/>
+        </w:rPr>
+        <w:t>led</w:t>
+      </w:r>
+      <w:r>
+        <w:t xml:space="preserve">. </w:t>
+      </w:r>
+      <w:r>
+        <w:t>They return formatted token structure</w:t>
+      </w:r>
+      <w:r>
+        <w:t xml:space="preserve">. </w:t>
+      </w:r>
+      <w:r>
+        <w:t xml:space="preserve">If </w:t>
+      </w:r>
+      <w:r>
+        <w:t>logically</w:t>
+      </w:r>
+      <w:r>
+        <w:t xml:space="preserve"> </w:t>
       </w:r>
       <w:proofErr w:type="spellStart"/>
       <w:r>
+        <w:rPr>
+          <w:i/>
+          <w:iCs/>
+        </w:rPr>
         <w:t>nud</w:t>
       </w:r>
       <w:proofErr w:type="spellEnd"/>
       <w:r>
-        <w:t xml:space="preserve"> and led. </w:t>
-      </w:r>
-      <w:r>
-        <w:t xml:space="preserve">They return formatted token structure </w:t>
-      </w:r>
-    </w:p>
-    <w:p>
-      <w:r>
-        <w:t xml:space="preserve">If </w:t>
-      </w:r>
-      <w:proofErr w:type="spellStart"/>
-      <w:r>
-        <w:t>logicaly</w:t>
-      </w:r>
-      <w:proofErr w:type="spellEnd"/>
-      <w:r>
-        <w:t xml:space="preserve"> </w:t>
-      </w:r>
-      <w:proofErr w:type="spellStart"/>
-      <w:r>
-        <w:t>nud</w:t>
-      </w:r>
-      <w:proofErr w:type="spellEnd"/>
-      <w:r>
-        <w:t xml:space="preserve"> or led are not </w:t>
-      </w:r>
-      <w:proofErr w:type="gramStart"/>
-      <w:r>
-        <w:t>necessary</w:t>
-      </w:r>
-      <w:proofErr w:type="gramEnd"/>
+        <w:t xml:space="preserve"> or </w:t>
+      </w:r>
+      <w:r>
+        <w:rPr>
+          <w:i/>
+          <w:iCs/>
+        </w:rPr>
+        <w:t>led</w:t>
+      </w:r>
+      <w:r>
+        <w:t xml:space="preserve"> are not </w:t>
+      </w:r>
+      <w:r>
+        <w:t>necessary,</w:t>
+      </w:r>
       <w:r>
         <w:t xml:space="preserve"> they can be used for error handling.</w:t>
       </w:r>
@@ -775,7 +904,13 @@
         <w:ind w:left="0"/>
       </w:pPr>
       <w:r>
-        <w:t>Parser driver is next function:</w:t>
+        <w:t xml:space="preserve">Parser driver is </w:t>
+      </w:r>
+      <w:r>
+        <w:t xml:space="preserve">the following </w:t>
+      </w:r>
+      <w:r>
+        <w:t>function:</w:t>
       </w:r>
       <w:r>
         <w:t xml:space="preserve"> </w:t>
@@ -783,7 +918,13 @@
     </w:p>
     <w:p>
       <w:r>
-        <w:t xml:space="preserve">When function is called it tries to match tokens for given prefix </w:t>
+        <w:t xml:space="preserve">When function is called it tries to match tokens for </w:t>
+      </w:r>
+      <w:r>
+        <w:t xml:space="preserve">the </w:t>
+      </w:r>
+      <w:r>
+        <w:t xml:space="preserve">given prefix </w:t>
       </w:r>
       <w:r>
         <w:rPr>
@@ -793,7 +934,13 @@
         <w:t>t</w:t>
       </w:r>
       <w:r>
-        <w:t xml:space="preserve"> and assign given value to variable </w:t>
+        <w:t xml:space="preserve"> and assign </w:t>
+      </w:r>
+      <w:r>
+        <w:t xml:space="preserve">a </w:t>
+      </w:r>
+      <w:r>
+        <w:t xml:space="preserve">given value to variable </w:t>
       </w:r>
       <w:r>
         <w:rPr>
@@ -859,7 +1006,10 @@
     </w:p>
     <w:p>
       <w:r>
-        <w:t>Power of pratt parser is in this simplicity. Every token is passed through this</w:t>
+        <w:t>The p</w:t>
+      </w:r>
+      <w:r>
+        <w:t>ower of pratt parser is in this simplicity. Every token is passed through this</w:t>
       </w:r>
       <w:r>
         <w:t xml:space="preserve"> (code snippet 3)</w:t>
@@ -868,10 +1018,7 @@
         <w:t xml:space="preserve"> function</w:t>
       </w:r>
       <w:r>
-        <w:t xml:space="preserve"> (interface)</w:t>
-      </w:r>
-      <w:r>
-        <w:t xml:space="preserve">. </w:t>
+        <w:t xml:space="preserve"> (interface). </w:t>
       </w:r>
       <w:r>
         <w:t>Every token class has the same form. From here we can agree with Pratt that algorithm feels more like writing grammar then code.</w:t>
@@ -879,24 +1026,17 @@
     </w:p>
     <w:p>
       <w:r>
-        <w:t xml:space="preserve">for full implementation of this </w:t>
-      </w:r>
-      <w:proofErr w:type="gramStart"/>
-      <w:r>
-        <w:t>algorithm</w:t>
-      </w:r>
-      <w:proofErr w:type="gramEnd"/>
-      <w:r>
-        <w:t xml:space="preserve"> I suggest</w:t>
+        <w:t>F</w:t>
+      </w:r>
+      <w:r>
+        <w:t>or full implementation of this algorithm I suggest</w:t>
       </w:r>
       <w:r>
         <w:t xml:space="preserve"> the following </w:t>
       </w:r>
-      <w:proofErr w:type="spellStart"/>
-      <w:r>
-        <w:t>arctile</w:t>
-      </w:r>
-      <w:proofErr w:type="spellEnd"/>
+      <w:r>
+        <w:t>article</w:t>
+      </w:r>
       <w:r>
         <w:rPr>
           <w:rStyle w:val="FootnoteReference"/>
@@ -904,7 +1044,13 @@
         <w:footnoteReference w:id="4"/>
       </w:r>
       <w:r>
-        <w:t xml:space="preserve">. In this explanation I heavily relied on that article.  </w:t>
+        <w:t xml:space="preserve">. In this explanation </w:t>
+      </w:r>
+      <w:r>
+        <w:t>I</w:t>
+      </w:r>
+      <w:r>
+        <w:t xml:space="preserve"> heavily relied on that article.  </w:t>
       </w:r>
     </w:p>
     <w:p/>
@@ -927,448 +1073,400 @@
       <w:r>
         <w:t xml:space="preserve">There have been made many articles on the topic of </w:t>
       </w:r>
-      <w:proofErr w:type="gramStart"/>
       <w:r>
         <w:rPr>
           <w:i/>
           <w:iCs/>
         </w:rPr>
-        <w:t>top down</w:t>
-      </w:r>
-      <w:proofErr w:type="gramEnd"/>
+        <w:t xml:space="preserve">top down operator </w:t>
+      </w:r>
+      <w:proofErr w:type="spellStart"/>
       <w:r>
         <w:rPr>
           <w:i/>
           <w:iCs/>
         </w:rPr>
-        <w:t xml:space="preserve"> operator </w:t>
+        <w:t>precendance</w:t>
+      </w:r>
+      <w:proofErr w:type="spellEnd"/>
+      <w:r>
+        <w:t xml:space="preserve"> algorithm. </w:t>
+      </w:r>
+      <w:r>
+        <w:t xml:space="preserve">One of </w:t>
+      </w:r>
+      <w:r>
+        <w:t xml:space="preserve">the </w:t>
+      </w:r>
+      <w:r>
+        <w:t xml:space="preserve">implementations using toy language is extensively explained in </w:t>
+      </w:r>
+      <w:r>
+        <w:t xml:space="preserve">the </w:t>
+      </w:r>
+      <w:r>
+        <w:t>article</w:t>
+      </w:r>
+      <w:r>
+        <w:rPr>
+          <w:vertAlign w:val="superscript"/>
+        </w:rPr>
+        <w:t>4</w:t>
+      </w:r>
+      <w:r>
+        <w:t xml:space="preserve">. </w:t>
+      </w:r>
+    </w:p>
+    <w:p>
+      <w:r>
+        <w:t>Pratt stated that his algorithm has been implemented in SCRATCH-PAD and in MACSYMA</w:t>
+      </w:r>
+      <w:r>
+        <w:t xml:space="preserve"> (Pratt, 1973)</w:t>
+      </w:r>
+      <w:r>
+        <w:t xml:space="preserve">. </w:t>
+      </w:r>
+    </w:p>
+    <w:p>
+      <w:r>
+        <w:t xml:space="preserve">Crockford exploited this algorithm for his application </w:t>
       </w:r>
       <w:proofErr w:type="spellStart"/>
+      <w:r>
+        <w:t>JSlint</w:t>
+      </w:r>
+      <w:proofErr w:type="spellEnd"/>
+      <w:r>
+        <w:rPr>
+          <w:rStyle w:val="FootnoteReference"/>
+        </w:rPr>
+        <w:footnoteReference w:id="5"/>
+      </w:r>
+      <w:r>
+        <w:t>. He also wrote a paper on how it works</w:t>
+      </w:r>
+      <w:r>
+        <w:rPr>
+          <w:rStyle w:val="FootnoteReference"/>
+        </w:rPr>
+        <w:footnoteReference w:id="6"/>
+      </w:r>
+      <w:r>
+        <w:t xml:space="preserve"> and displayed code publicly</w:t>
+      </w:r>
+      <w:r>
+        <w:rPr>
+          <w:rStyle w:val="FootnoteReference"/>
+        </w:rPr>
+        <w:footnoteReference w:id="7"/>
+      </w:r>
+      <w:r>
+        <w:t>.</w:t>
+      </w:r>
+    </w:p>
+    <w:p>
+      <w:r>
+        <w:t xml:space="preserve">Another interesting </w:t>
+      </w:r>
+      <w:r>
+        <w:t>use</w:t>
+      </w:r>
+      <w:r>
+        <w:t xml:space="preserve"> of this method</w:t>
+      </w:r>
+      <w:r>
+        <w:t xml:space="preserve"> is for application Desmos</w:t>
+      </w:r>
+      <w:r>
+        <w:rPr>
+          <w:rStyle w:val="FootnoteReference"/>
+        </w:rPr>
+        <w:footnoteReference w:id="8"/>
+      </w:r>
+      <w:r>
+        <w:t>. They made an article</w:t>
+      </w:r>
+      <w:r>
+        <w:rPr>
+          <w:rStyle w:val="FootnoteReference"/>
+        </w:rPr>
+        <w:footnoteReference w:id="9"/>
+      </w:r>
+      <w:r>
+        <w:t xml:space="preserve"> on how they </w:t>
+      </w:r>
+      <w:r>
+        <w:t>put it to use. They stated that they encountered</w:t>
+      </w:r>
+      <w:r>
+        <w:t xml:space="preserve"> a</w:t>
+      </w:r>
+      <w:r>
+        <w:t xml:space="preserve"> </w:t>
+      </w:r>
+      <w:r>
+        <w:t>memory overflow because of recursion call</w:t>
+      </w:r>
+      <w:r>
+        <w:t>s</w:t>
+      </w:r>
+      <w:r>
+        <w:t xml:space="preserve"> and that there were</w:t>
+      </w:r>
+      <w:r>
+        <w:t xml:space="preserve"> </w:t>
+      </w:r>
+      <w:r>
+        <w:t xml:space="preserve">no guarantee that parser will work intendedly for every case </w:t>
+      </w:r>
+      <w:r>
+        <w:t xml:space="preserve"> (</w:t>
+      </w:r>
+      <w:proofErr w:type="spellStart"/>
+      <w:r>
+        <w:t>Lantsman</w:t>
+      </w:r>
+      <w:proofErr w:type="spellEnd"/>
+      <w:r>
+        <w:t>, 2018</w:t>
+      </w:r>
+      <w:r>
+        <w:t>)</w:t>
+      </w:r>
+      <w:r>
+        <w:t>.</w:t>
+      </w:r>
+    </w:p>
+    <w:p>
+      <w:pPr>
+        <w:rPr>
+          <w:b/>
+          <w:bCs/>
+        </w:rPr>
+      </w:pPr>
+    </w:p>
+    <w:p>
+      <w:pPr>
+        <w:rPr>
+          <w:b/>
+          <w:bCs/>
+        </w:rPr>
+      </w:pPr>
+      <w:r>
+        <w:rPr>
+          <w:b/>
+          <w:bCs/>
+        </w:rPr>
+        <w:t>Conclusion</w:t>
+      </w:r>
+    </w:p>
+    <w:p>
+      <w:r>
+        <w:t>Top down operator precedence is simple parsing method for hand written parsers. It resolves around operator precedence and recursive descent (Crockford, 2007)</w:t>
+      </w:r>
+      <w:r>
+        <w:t>.</w:t>
+      </w:r>
+    </w:p>
+    <w:p>
+      <w:r>
+        <w:t>It</w:t>
+      </w:r>
+      <w:r>
+        <w:t xml:space="preserve"> implements grammar directly in</w:t>
+      </w:r>
+      <w:r>
+        <w:t>to</w:t>
+      </w:r>
+      <w:r>
+        <w:t xml:space="preserve"> code</w:t>
+      </w:r>
+      <w:r>
+        <w:t xml:space="preserve"> </w:t>
+      </w:r>
+      <w:r>
+        <w:t>(Pratt, 1973). It</w:t>
+      </w:r>
+      <w:r>
+        <w:t xml:space="preserve"> is best utilized when </w:t>
+      </w:r>
+      <w:r>
+        <w:t xml:space="preserve">it </w:t>
+      </w:r>
+      <w:r>
+        <w:t xml:space="preserve">is in service of dynamic and functional programming languages (Crockford, 2007). </w:t>
+      </w:r>
+      <w:r>
+        <w:t>It is also</w:t>
+      </w:r>
+      <w:r>
+        <w:t xml:space="preserve"> a</w:t>
+      </w:r>
+      <w:r>
+        <w:t xml:space="preserve"> good method when error handling is of high priority (Pratt, 1973).</w:t>
+      </w:r>
+    </w:p>
+    <w:p>
+      <w:r>
+        <w:t>On the other hand</w:t>
+      </w:r>
+      <w:r>
+        <w:t>,</w:t>
+      </w:r>
+      <w:r>
+        <w:t xml:space="preserve"> </w:t>
+      </w:r>
+      <w:r>
+        <w:t>memory overflow is possible and it needs thorough testing</w:t>
+      </w:r>
+      <w:r>
+        <w:t>,</w:t>
+      </w:r>
+      <w:r>
+        <w:t xml:space="preserve"> </w:t>
+      </w:r>
+      <w:r>
+        <w:t xml:space="preserve">therefore </w:t>
+      </w:r>
+      <w:r>
+        <w:t>sometimes</w:t>
+      </w:r>
+      <w:r>
+        <w:t xml:space="preserve"> other methods are more applicable</w:t>
+      </w:r>
+      <w:r>
+        <w:t xml:space="preserve"> (</w:t>
+      </w:r>
+      <w:proofErr w:type="spellStart"/>
+      <w:r>
+        <w:t>Lantsman</w:t>
+      </w:r>
+      <w:proofErr w:type="spellEnd"/>
+      <w:r>
+        <w:t>, 2018).</w:t>
+      </w:r>
+    </w:p>
+    <w:p/>
+    <w:p>
+      <w:pPr>
+        <w:rPr>
+          <w:b/>
+          <w:bCs/>
+        </w:rPr>
+      </w:pPr>
+      <w:r>
+        <w:rPr>
+          <w:b/>
+          <w:bCs/>
+        </w:rPr>
+        <w:t>References</w:t>
+      </w:r>
+    </w:p>
+    <w:p>
+      <w:r>
+        <w:t xml:space="preserve">AHO, Alfred V. et al. 1986. </w:t>
+      </w:r>
       <w:r>
         <w:rPr>
           <w:i/>
           <w:iCs/>
         </w:rPr>
-        <w:t>precendance</w:t>
-      </w:r>
-      <w:proofErr w:type="spellEnd"/>
-      <w:r>
-        <w:t xml:space="preserve"> algorithm. </w:t>
-      </w:r>
-      <w:r>
-        <w:t xml:space="preserve">One of implementations using toy language is extensively explained in </w:t>
-      </w:r>
-      <w:r>
-        <w:t xml:space="preserve">the </w:t>
-      </w:r>
-      <w:r>
-        <w:t>article</w:t>
-      </w:r>
-      <w:r>
-        <w:rPr>
-          <w:rStyle w:val="FootnoteReference"/>
-        </w:rPr>
-        <w:footnoteReference w:id="5"/>
-      </w:r>
-      <w:r>
-        <w:t xml:space="preserve">. </w:t>
-      </w:r>
-    </w:p>
-    <w:p>
-      <w:r>
-        <w:t>Pratt stated that his algorithm has been implemented in SCRATCH-PAD and in MACSYMA</w:t>
-      </w:r>
-      <w:r>
-        <w:t xml:space="preserve"> (Pratt, 1973)</w:t>
-      </w:r>
-      <w:r>
-        <w:t xml:space="preserve">. </w:t>
-      </w:r>
-    </w:p>
-    <w:p>
-      <w:r>
-        <w:t xml:space="preserve">Crockford exploited this algorithm for his application </w:t>
-      </w:r>
-      <w:proofErr w:type="spellStart"/>
-      <w:r>
-        <w:t>JSlint</w:t>
-      </w:r>
-      <w:proofErr w:type="spellEnd"/>
-      <w:r>
-        <w:rPr>
-          <w:rStyle w:val="FootnoteReference"/>
-        </w:rPr>
-        <w:footnoteReference w:id="6"/>
-      </w:r>
-      <w:r>
-        <w:t>. He also wrote a paper on how it works</w:t>
-      </w:r>
-      <w:r>
-        <w:rPr>
-          <w:rStyle w:val="FootnoteReference"/>
-        </w:rPr>
-        <w:footnoteReference w:id="7"/>
-      </w:r>
-      <w:r>
-        <w:t xml:space="preserve"> and displayed code publicly</w:t>
-      </w:r>
-      <w:r>
-        <w:rPr>
-          <w:rStyle w:val="FootnoteReference"/>
-        </w:rPr>
-        <w:footnoteReference w:id="8"/>
-      </w:r>
-      <w:r>
-        <w:t>.</w:t>
-      </w:r>
-    </w:p>
-    <w:p>
-      <w:r>
-        <w:lastRenderedPageBreak/>
-        <w:t xml:space="preserve">Another interesting </w:t>
-      </w:r>
-      <w:r>
-        <w:t>use</w:t>
-      </w:r>
-      <w:r>
-        <w:t xml:space="preserve"> of this method</w:t>
-      </w:r>
-      <w:r>
-        <w:t xml:space="preserve"> is for application Desmos</w:t>
-      </w:r>
-      <w:r>
-        <w:rPr>
-          <w:rStyle w:val="FootnoteReference"/>
-        </w:rPr>
-        <w:footnoteReference w:id="9"/>
-      </w:r>
-      <w:r>
-        <w:t>. They made an article</w:t>
-      </w:r>
-      <w:r>
-        <w:rPr>
-          <w:rStyle w:val="FootnoteReference"/>
-        </w:rPr>
-        <w:footnoteReference w:id="10"/>
-      </w:r>
-      <w:r>
-        <w:t xml:space="preserve"> on how they </w:t>
-      </w:r>
-      <w:r>
-        <w:t xml:space="preserve">put it to use. They stated that they encountered </w:t>
-      </w:r>
-      <w:r>
-        <w:t>memory overflow because of recursion call</w:t>
-      </w:r>
-      <w:r>
-        <w:t>s</w:t>
-      </w:r>
-      <w:r>
-        <w:t xml:space="preserve"> and that there were</w:t>
+        <w:t>Compilers: Principles, Techniques, &amp; Tools</w:t>
+      </w:r>
+      <w:r>
+        <w:t>. Boston: Addison-Wesley</w:t>
+      </w:r>
+    </w:p>
+    <w:p>
+      <w:r>
+        <w:t xml:space="preserve">BENDERSKY, Eli. 2010. </w:t>
+      </w:r>
+      <w:r>
+        <w:t>Top-Down operator precedence parsing</w:t>
+      </w:r>
+      <w:r>
+        <w:t>. Available at:</w:t>
       </w:r>
       <w:r>
         <w:t xml:space="preserve"> </w:t>
-      </w:r>
-      <w:r>
-        <w:t xml:space="preserve">no guarantee that parser will work intendedly for every </w:t>
-      </w:r>
-      <w:proofErr w:type="gramStart"/>
-      <w:r>
-        <w:t xml:space="preserve">case </w:t>
-      </w:r>
-      <w:r>
-        <w:t xml:space="preserve"> (</w:t>
-      </w:r>
-      <w:proofErr w:type="spellStart"/>
-      <w:proofErr w:type="gramEnd"/>
-      <w:r>
-        <w:t>Lantsman</w:t>
-      </w:r>
-      <w:proofErr w:type="spellEnd"/>
-      <w:r>
-        <w:t>, 2018</w:t>
-      </w:r>
-      <w:r>
-        <w:t>)</w:t>
-      </w:r>
-      <w:r>
-        <w:t>.</w:t>
-      </w:r>
-    </w:p>
-    <w:p>
-      <w:pPr>
-        <w:rPr>
-          <w:b/>
-          <w:bCs/>
-        </w:rPr>
-      </w:pPr>
-    </w:p>
-    <w:p>
-      <w:pPr>
-        <w:rPr>
-          <w:b/>
-          <w:bCs/>
-        </w:rPr>
-      </w:pPr>
-      <w:r>
-        <w:rPr>
-          <w:b/>
-          <w:bCs/>
-        </w:rPr>
-        <w:t>Conclusion</w:t>
-      </w:r>
-    </w:p>
-    <w:p>
-      <w:proofErr w:type="gramStart"/>
-      <w:r>
-        <w:t>Top down</w:t>
-      </w:r>
-      <w:proofErr w:type="gramEnd"/>
-      <w:r>
-        <w:t xml:space="preserve"> operator precedence is simple parsing method for hand written parsers. It resolves around operator precedence and recursive descent (Crockford, 2007)</w:t>
-      </w:r>
-      <w:r>
-        <w:t>.</w:t>
-      </w:r>
-    </w:p>
-    <w:p>
-      <w:r>
-        <w:t>It</w:t>
-      </w:r>
-      <w:r>
-        <w:t xml:space="preserve"> implements grammar directly in code</w:t>
-      </w:r>
-      <w:r>
-        <w:t xml:space="preserve"> </w:t>
-      </w:r>
-      <w:r>
-        <w:t>(Pratt, 1973). It</w:t>
-      </w:r>
-      <w:r>
-        <w:t xml:space="preserve"> is best utilized when is in service of dynamic and functional programming languages (Crockford, 2007). </w:t>
-      </w:r>
-      <w:r>
-        <w:t>It is also</w:t>
-      </w:r>
-      <w:r>
-        <w:t xml:space="preserve"> a</w:t>
-      </w:r>
-      <w:r>
-        <w:t xml:space="preserve"> good method when error handling is of high priority (Pratt, 1973).</w:t>
-      </w:r>
-    </w:p>
-    <w:p>
-      <w:r>
-        <w:t>On the other hand</w:t>
-      </w:r>
-      <w:r>
-        <w:t>,</w:t>
-      </w:r>
-      <w:r>
-        <w:t xml:space="preserve"> </w:t>
-      </w:r>
-      <w:r>
-        <w:t xml:space="preserve">memory overflow is </w:t>
-      </w:r>
-      <w:proofErr w:type="gramStart"/>
-      <w:r>
-        <w:t>possible</w:t>
-      </w:r>
-      <w:proofErr w:type="gramEnd"/>
-      <w:r>
-        <w:t xml:space="preserve"> and it needs thorough testing </w:t>
-      </w:r>
-      <w:r>
-        <w:t xml:space="preserve">therefore </w:t>
-      </w:r>
-      <w:r>
-        <w:t>sometimes</w:t>
-      </w:r>
-      <w:r>
-        <w:t xml:space="preserve"> other methods are more applicable</w:t>
-      </w:r>
-      <w:r>
-        <w:t xml:space="preserve"> </w:t>
-      </w:r>
-      <w:r>
-        <w:t>(</w:t>
-      </w:r>
-      <w:proofErr w:type="spellStart"/>
-      <w:r>
-        <w:t>Lantsman</w:t>
-      </w:r>
-      <w:proofErr w:type="spellEnd"/>
-      <w:r>
-        <w:t>, 2018).</w:t>
-      </w:r>
-    </w:p>
-    <w:p/>
-    <w:p>
-      <w:pPr>
-        <w:rPr>
-          <w:b/>
-          <w:bCs/>
-        </w:rPr>
-      </w:pPr>
-      <w:r>
-        <w:rPr>
-          <w:b/>
-          <w:bCs/>
-        </w:rPr>
-        <w:t>References</w:t>
-      </w:r>
-    </w:p>
-    <w:p>
-      <w:pPr>
-        <w:rPr>
-          <w:b/>
-          <w:bCs/>
-        </w:rPr>
-      </w:pPr>
-      <w:r>
-        <w:t>PRATT, Vaughan R. 1973. "</w:t>
-      </w:r>
-      <w:proofErr w:type="gramStart"/>
-      <w:r>
-        <w:t>Top down</w:t>
-      </w:r>
-      <w:proofErr w:type="gramEnd"/>
-      <w:r>
-        <w:t xml:space="preserve"> operator </w:t>
-      </w:r>
-      <w:proofErr w:type="spellStart"/>
-      <w:r>
-        <w:t>precedences</w:t>
-      </w:r>
-      <w:proofErr w:type="spellEnd"/>
-      <w:r>
-        <w:t xml:space="preserve">". </w:t>
-      </w:r>
-      <w:r>
-        <w:rPr>
-          <w:i/>
-          <w:iCs/>
-        </w:rPr>
-        <w:t>Proceedings of the 1st annual ACM SIGACTSIGPLAN symposium on Principles of programming languages</w:t>
-      </w:r>
-      <w:r>
-        <w:t>, 41-51</w:t>
-      </w:r>
-    </w:p>
-    <w:p>
-      <w:r>
-        <w:t xml:space="preserve">GRUNE, Dick and </w:t>
-      </w:r>
-      <w:proofErr w:type="spellStart"/>
-      <w:r>
-        <w:t>Ceriel</w:t>
-      </w:r>
-      <w:proofErr w:type="spellEnd"/>
-      <w:r>
-        <w:t xml:space="preserve"> J.H. JACOBS. 2008. </w:t>
-      </w:r>
-      <w:r>
-        <w:rPr>
-          <w:i/>
-          <w:iCs/>
-        </w:rPr>
-        <w:t>Parsing Techniques</w:t>
-      </w:r>
-      <w:r>
-        <w:t xml:space="preserve">. New York: Springer </w:t>
-      </w:r>
-      <w:proofErr w:type="spellStart"/>
-      <w:r>
-        <w:t>Science+Business</w:t>
-      </w:r>
-      <w:proofErr w:type="spellEnd"/>
-      <w:r>
-        <w:t xml:space="preserve"> Media, LLC.</w:t>
-      </w:r>
-    </w:p>
-    <w:p>
-      <w:r>
-        <w:t xml:space="preserve">AHO, Alfred V. et al. 1986. </w:t>
-      </w:r>
-      <w:r>
-        <w:rPr>
-          <w:i/>
-          <w:iCs/>
-        </w:rPr>
-        <w:t>Compilers: Principles, Techniques, &amp; Tools</w:t>
-      </w:r>
-      <w:r>
-        <w:t>. Boston: Addison-Wesley</w:t>
-      </w:r>
-    </w:p>
-    <w:p>
-      <w:r>
-        <w:t xml:space="preserve">CROCKFORD, Douglas. 2007. </w:t>
-      </w:r>
-      <w:proofErr w:type="gramStart"/>
-      <w:r>
-        <w:rPr>
-          <w:i/>
-          <w:iCs/>
-        </w:rPr>
-        <w:t>Top</w:t>
-      </w:r>
-      <w:r>
-        <w:rPr>
-          <w:i/>
-          <w:iCs/>
-        </w:rPr>
-        <w:t xml:space="preserve"> </w:t>
-      </w:r>
-      <w:r>
-        <w:rPr>
-          <w:i/>
-          <w:iCs/>
-        </w:rPr>
-        <w:t>Down</w:t>
-      </w:r>
-      <w:proofErr w:type="gramEnd"/>
-      <w:r>
-        <w:rPr>
-          <w:i/>
-          <w:iCs/>
-        </w:rPr>
-        <w:t xml:space="preserve"> Operator Precedence</w:t>
-      </w:r>
-      <w:r>
-        <w:t xml:space="preserve">. Available at: </w:t>
-      </w:r>
-      <w:r>
-        <w:t xml:space="preserve">https://crockford.com/javascript/tdop/tdop.html </w:t>
-      </w:r>
-      <w:r>
-        <w:t>(Accessed: 13 January 2021).</w:t>
-      </w:r>
-    </w:p>
-    <w:p>
-      <w:r>
-        <w:t xml:space="preserve">LANTSMAN, Denis. 2018. </w:t>
-      </w:r>
-      <w:r>
-        <w:rPr>
-          <w:i/>
-          <w:iCs/>
-        </w:rPr>
-        <w:t>How Desmos uses Pratt Parsers</w:t>
-      </w:r>
-      <w:r>
-        <w:t xml:space="preserve">. Available at: </w:t>
       </w:r>
       <w:hyperlink r:id="rId14" w:history="1">
         <w:r>
           <w:rPr>
             <w:rStyle w:val="Hyperlink"/>
           </w:rPr>
-          <w:t>https://engineering.desmos.com/articles/pratt-parser/</w:t>
+          <w:t>https://eli.thegreenplace.net/2010/01/02/top-down-operator-precedence-parsing</w:t>
         </w:r>
       </w:hyperlink>
       <w:r>
-        <w:t xml:space="preserve"> (Accessed: 13 January 2021).</w:t>
+        <w:t xml:space="preserve"> (Accessed: 14 January 2021)</w:t>
+      </w:r>
+    </w:p>
+    <w:p>
+      <w:r>
+        <w:t xml:space="preserve">CROCKFORD, Douglas. 2007. </w:t>
+      </w:r>
+      <w:r>
+        <w:rPr>
+          <w:i/>
+          <w:iCs/>
+        </w:rPr>
+        <w:t>Top</w:t>
+      </w:r>
+      <w:r>
+        <w:rPr>
+          <w:i/>
+          <w:iCs/>
+        </w:rPr>
+        <w:t xml:space="preserve"> </w:t>
+      </w:r>
+      <w:r>
+        <w:rPr>
+          <w:i/>
+          <w:iCs/>
+        </w:rPr>
+        <w:t>Down Operator Precedence</w:t>
+      </w:r>
+      <w:r>
+        <w:t xml:space="preserve">. Available at: </w:t>
+      </w:r>
+      <w:r>
+        <w:t xml:space="preserve">https://crockford.com/javascript/tdop/tdop.html </w:t>
+      </w:r>
+      <w:r>
+        <w:t>(Accessed: 13 January 2021).</w:t>
+      </w:r>
+    </w:p>
+    <w:p>
+      <w:r>
+        <w:t xml:space="preserve">GRUNE, Dick and </w:t>
+      </w:r>
+      <w:proofErr w:type="spellStart"/>
+      <w:r>
+        <w:t>Ceriel</w:t>
+      </w:r>
+      <w:proofErr w:type="spellEnd"/>
+      <w:r>
+        <w:t xml:space="preserve"> J.H. JACOBS. 2008. </w:t>
+      </w:r>
+      <w:r>
+        <w:rPr>
+          <w:i/>
+          <w:iCs/>
+        </w:rPr>
+        <w:t>Parsing Techniques</w:t>
+      </w:r>
+      <w:r>
+        <w:t xml:space="preserve">. New York: Springer </w:t>
+      </w:r>
+      <w:proofErr w:type="spellStart"/>
+      <w:r>
+        <w:t>Science+Business</w:t>
+      </w:r>
+      <w:proofErr w:type="spellEnd"/>
+      <w:r>
+        <w:t xml:space="preserve"> Media, LLC.</w:t>
       </w:r>
     </w:p>
     <w:p>
@@ -1397,29 +1495,60 @@
     </w:p>
     <w:p>
       <w:r>
-        <w:t xml:space="preserve">BENDERSKY, Eli. 2010. </w:t>
-      </w:r>
-      <w:r>
-        <w:t>Top-Down operator precedence parsing</w:t>
-      </w:r>
-      <w:r>
-        <w:t>. Available at:</w:t>
-      </w:r>
-      <w:r>
-        <w:t xml:space="preserve"> </w:t>
+        <w:t xml:space="preserve">LANTSMAN, Denis. 2018. </w:t>
+      </w:r>
+      <w:r>
+        <w:rPr>
+          <w:i/>
+          <w:iCs/>
+        </w:rPr>
+        <w:t>How Desmos uses Pratt Parsers</w:t>
+      </w:r>
+      <w:r>
+        <w:t xml:space="preserve">. Available at: </w:t>
       </w:r>
       <w:hyperlink r:id="rId16" w:history="1">
         <w:r>
           <w:rPr>
             <w:rStyle w:val="Hyperlink"/>
           </w:rPr>
-          <w:t>https://eli.thegreenplace.net/2010/01/02/top-down-operator-precedence-parsing</w:t>
+          <w:t>https://engineering.desmos.com/articles/pratt-parser/</w:t>
         </w:r>
       </w:hyperlink>
       <w:r>
-        <w:t xml:space="preserve"> (Accessed: 14 January 2021)</w:t>
-      </w:r>
-    </w:p>
+        <w:t xml:space="preserve"> (Accessed: 13 January 2021).</w:t>
+      </w:r>
+    </w:p>
+    <w:p>
+      <w:pPr>
+        <w:rPr>
+          <w:b/>
+          <w:bCs/>
+        </w:rPr>
+      </w:pPr>
+      <w:r>
+        <w:t xml:space="preserve">PRATT, Vaughan R. 1973. "Top down operator </w:t>
+      </w:r>
+      <w:proofErr w:type="spellStart"/>
+      <w:r>
+        <w:t>precedences</w:t>
+      </w:r>
+      <w:proofErr w:type="spellEnd"/>
+      <w:r>
+        <w:t xml:space="preserve">". </w:t>
+      </w:r>
+      <w:r>
+        <w:rPr>
+          <w:i/>
+          <w:iCs/>
+        </w:rPr>
+        <w:t>Proceedings of the 1st annual ACM SIGACTSIGPLAN symposium on Principles of programming languages</w:t>
+      </w:r>
+      <w:r>
+        <w:t>, 41-51</w:t>
+      </w:r>
+    </w:p>
+    <w:p/>
     <w:sectPr>
       <w:pgSz w:w="11906" w:h="16838" w:code="9"/>
       <w:pgMar w:top="1417" w:right="1417" w:bottom="1417" w:left="1417" w:header="708" w:footer="708" w:gutter="0"/>
@@ -1551,7 +1680,13 @@
           <w:rPr>
             <w:rStyle w:val="Hyperlink"/>
           </w:rPr>
-          <w:t>http://catalog.compilertools.net/lexparse.html</w:t>
+          <w:t>http://catalog.compilertoo</w:t>
+        </w:r>
+        <w:r>
+          <w:rPr>
+            <w:rStyle w:val="Hyperlink"/>
+          </w:rPr>
+          <w:t>ls.net/lexparse.html</w:t>
         </w:r>
       </w:hyperlink>
       <w:r>
@@ -1589,14 +1724,6 @@
         <w:t>https://eli.thegreenplace.net/2010/01/02/top-down-operator-precedence-parsing</w:t>
       </w:r>
     </w:p>
-    <w:p>
-      <w:pPr>
-        <w:pStyle w:val="FootnoteText"/>
-        <w:rPr>
-          <w:lang w:val="hr-HR"/>
-        </w:rPr>
-      </w:pPr>
-    </w:p>
   </w:footnote>
   <w:footnote w:id="5">
     <w:p>
@@ -1616,7 +1743,7 @@
         <w:t xml:space="preserve"> </w:t>
       </w:r>
       <w:r>
-        <w:t>https://eli.thegreenplace.net/2010/01/02/top-down-operator-precedence-parsing#</w:t>
+        <w:t>http://jslint.com/</w:t>
       </w:r>
     </w:p>
   </w:footnote>
@@ -1638,7 +1765,7 @@
         <w:t xml:space="preserve"> </w:t>
       </w:r>
       <w:r>
-        <w:t>http://jslint.com/</w:t>
+        <w:t>https://crockford.com/javascript/tdop/tdop.html</w:t>
       </w:r>
     </w:p>
   </w:footnote>
@@ -1660,7 +1787,7 @@
         <w:t xml:space="preserve"> </w:t>
       </w:r>
       <w:r>
-        <w:t>https://crockford.com/javascript/tdop/tdop.html</w:t>
+        <w:t>https://github.com/douglascrockford/JSLint</w:t>
       </w:r>
     </w:p>
   </w:footnote>
@@ -1682,33 +1809,11 @@
         <w:t xml:space="preserve"> </w:t>
       </w:r>
       <w:r>
-        <w:t>https://github.com/douglascrockford/JSLint</w:t>
+        <w:t>https://www.desmos.com/</w:t>
       </w:r>
     </w:p>
   </w:footnote>
   <w:footnote w:id="9">
-    <w:p>
-      <w:pPr>
-        <w:pStyle w:val="FootnoteText"/>
-        <w:rPr>
-          <w:lang w:val="hr-HR"/>
-        </w:rPr>
-      </w:pPr>
-      <w:r>
-        <w:rPr>
-          <w:rStyle w:val="FootnoteReference"/>
-        </w:rPr>
-        <w:footnoteRef/>
-      </w:r>
-      <w:r>
-        <w:t xml:space="preserve"> </w:t>
-      </w:r>
-      <w:r>
-        <w:t>https://www.desmos.com/</w:t>
-      </w:r>
-    </w:p>
-  </w:footnote>
-  <w:footnote w:id="10">
     <w:p>
       <w:pPr>
         <w:pStyle w:val="FootnoteText"/>
@@ -2655,6 +2760,18 @@
       <w:contextualSpacing/>
     </w:pPr>
   </w:style>
+  <w:style w:type="character" w:styleId="FollowedHyperlink">
+    <w:name w:val="FollowedHyperlink"/>
+    <w:basedOn w:val="DefaultParagraphFont"/>
+    <w:uiPriority w:val="99"/>
+    <w:semiHidden/>
+    <w:unhideWhenUsed/>
+    <w:rsid w:val="001968CB"/>
+    <w:rPr>
+      <w:color w:val="800080" w:themeColor="followedHyperlink"/>
+      <w:u w:val="single"/>
+    </w:rPr>
+  </w:style>
 </w:styles>
 </file>
 

</xml_diff>